<commit_message>
finished Mapty App OOP section, working with local storage and updated theory
</commit_message>
<xml_diff>
--- a/0.theory/JavaScript-Theory.docx
+++ b/0.theory/JavaScript-Theory.docx
@@ -16618,6 +16618,629 @@
                     <a:xfrm>
                       <a:off x="0" y="0"/>
                       <a:ext cx="5934710" cy="3338195"/>
+                    </a:xfrm>
+                    <a:prstGeom prst="rect">
+                      <a:avLst/>
+                    </a:prstGeom>
+                    <a:noFill/>
+                    <a:ln>
+                      <a:noFill/>
+                    </a:ln>
+                  </pic:spPr>
+                </pic:pic>
+              </a:graphicData>
+            </a:graphic>
+          </wp:inline>
+        </w:drawing>
+      </w:r>
+    </w:p>
+    <w:p>
+      <w:pPr>
+        <w:pStyle w:val="ListParagraph"/>
+        <w:numPr>
+          <w:ilvl w:val="0"/>
+          <w:numId w:val="8"/>
+        </w:numPr>
+        <w:rPr>
+          <w:sz w:val="24"/>
+          <w:szCs w:val="24"/>
+        </w:rPr>
+      </w:pPr>
+      <w:r>
+        <w:rPr>
+          <w:sz w:val="24"/>
+          <w:szCs w:val="24"/>
+        </w:rPr>
+        <w:t xml:space="preserve">Planning a project steps: 1) User stories -&gt; Description of the applications’ functionality from the user’s perspective. All user stories put together describe the entire application; 2) Features of the application; 3) Flowchart -&gt;WHAT we will </w:t>
+      </w:r>
+      <w:proofErr w:type="gramStart"/>
+      <w:r>
+        <w:rPr>
+          <w:sz w:val="24"/>
+          <w:szCs w:val="24"/>
+        </w:rPr>
+        <w:t>build ;</w:t>
+      </w:r>
+      <w:proofErr w:type="gramEnd"/>
+      <w:r>
+        <w:rPr>
+          <w:sz w:val="24"/>
+          <w:szCs w:val="24"/>
+        </w:rPr>
+        <w:t xml:space="preserve"> 4)Architecture-&gt;HOW we will build it; 4) Development step-&gt; Implementation of our plan using code</w:t>
+      </w:r>
+    </w:p>
+    <w:p>
+      <w:pPr>
+        <w:pStyle w:val="ListParagraph"/>
+        <w:numPr>
+          <w:ilvl w:val="0"/>
+          <w:numId w:val="8"/>
+        </w:numPr>
+        <w:rPr>
+          <w:sz w:val="24"/>
+          <w:szCs w:val="24"/>
+        </w:rPr>
+      </w:pPr>
+      <w:r>
+        <w:rPr>
+          <w:sz w:val="24"/>
+          <w:szCs w:val="24"/>
+        </w:rPr>
+        <w:t xml:space="preserve">1)User Stories: -User story: Description of the application’s functionality from the user’s perspective. – Common format: As a [type of </w:t>
+      </w:r>
+      <w:proofErr w:type="gramStart"/>
+      <w:r>
+        <w:rPr>
+          <w:sz w:val="24"/>
+          <w:szCs w:val="24"/>
+        </w:rPr>
+        <w:t>user](</w:t>
+      </w:r>
+      <w:proofErr w:type="gramEnd"/>
+      <w:r>
+        <w:rPr>
+          <w:sz w:val="24"/>
+          <w:szCs w:val="24"/>
+        </w:rPr>
+        <w:t xml:space="preserve">Who? User, admin </w:t>
+      </w:r>
+      <w:proofErr w:type="spellStart"/>
+      <w:r>
+        <w:rPr>
+          <w:sz w:val="24"/>
+          <w:szCs w:val="24"/>
+        </w:rPr>
+        <w:t>etc</w:t>
+      </w:r>
+      <w:proofErr w:type="spellEnd"/>
+      <w:r>
+        <w:rPr>
+          <w:sz w:val="24"/>
+          <w:szCs w:val="24"/>
+        </w:rPr>
+        <w:t xml:space="preserve">), I want [an </w:t>
+      </w:r>
+      <w:proofErr w:type="gramStart"/>
+      <w:r>
+        <w:rPr>
+          <w:sz w:val="24"/>
+          <w:szCs w:val="24"/>
+        </w:rPr>
+        <w:t>action](</w:t>
+      </w:r>
+      <w:proofErr w:type="gramEnd"/>
+      <w:r>
+        <w:rPr>
+          <w:sz w:val="24"/>
+          <w:szCs w:val="24"/>
+        </w:rPr>
+        <w:t>what?) so that [a benefit](why?)</w:t>
+      </w:r>
+    </w:p>
+    <w:p>
+      <w:pPr>
+        <w:pStyle w:val="ListParagraph"/>
+        <w:numPr>
+          <w:ilvl w:val="1"/>
+          <w:numId w:val="8"/>
+        </w:numPr>
+        <w:rPr>
+          <w:sz w:val="24"/>
+          <w:szCs w:val="24"/>
+        </w:rPr>
+      </w:pPr>
+      <w:r>
+        <w:rPr>
+          <w:sz w:val="24"/>
+          <w:szCs w:val="24"/>
+        </w:rPr>
+        <w:t xml:space="preserve">As a user, I want to log my running workouts with location, distance, time, </w:t>
+      </w:r>
+      <w:proofErr w:type="gramStart"/>
+      <w:r>
+        <w:rPr>
+          <w:sz w:val="24"/>
+          <w:szCs w:val="24"/>
+        </w:rPr>
+        <w:t>pace</w:t>
+      </w:r>
+      <w:proofErr w:type="gramEnd"/>
+      <w:r>
+        <w:rPr>
+          <w:sz w:val="24"/>
+          <w:szCs w:val="24"/>
+        </w:rPr>
+        <w:t xml:space="preserve"> and steps/minute, so I can keep a log of all my running</w:t>
+      </w:r>
+    </w:p>
+    <w:p>
+      <w:pPr>
+        <w:pStyle w:val="ListParagraph"/>
+        <w:numPr>
+          <w:ilvl w:val="1"/>
+          <w:numId w:val="8"/>
+        </w:numPr>
+        <w:rPr>
+          <w:sz w:val="24"/>
+          <w:szCs w:val="24"/>
+        </w:rPr>
+      </w:pPr>
+      <w:r>
+        <w:rPr>
+          <w:sz w:val="24"/>
+          <w:szCs w:val="24"/>
+        </w:rPr>
+        <w:t xml:space="preserve">As a user, I want to log my cycling workouts with location, distance, time, </w:t>
+      </w:r>
+      <w:proofErr w:type="gramStart"/>
+      <w:r>
+        <w:rPr>
+          <w:sz w:val="24"/>
+          <w:szCs w:val="24"/>
+        </w:rPr>
+        <w:t>speed</w:t>
+      </w:r>
+      <w:proofErr w:type="gramEnd"/>
+      <w:r>
+        <w:rPr>
+          <w:sz w:val="24"/>
+          <w:szCs w:val="24"/>
+        </w:rPr>
+        <w:t xml:space="preserve"> and elevation gain, so I can keep a log of all my cycling.</w:t>
+      </w:r>
+    </w:p>
+    <w:p>
+      <w:pPr>
+        <w:pStyle w:val="ListParagraph"/>
+        <w:numPr>
+          <w:ilvl w:val="1"/>
+          <w:numId w:val="8"/>
+        </w:numPr>
+        <w:rPr>
+          <w:sz w:val="24"/>
+          <w:szCs w:val="24"/>
+        </w:rPr>
+      </w:pPr>
+      <w:r>
+        <w:rPr>
+          <w:sz w:val="24"/>
+          <w:szCs w:val="24"/>
+        </w:rPr>
+        <w:lastRenderedPageBreak/>
+        <w:t xml:space="preserve">As a user, I want to see all my workouts </w:t>
+      </w:r>
+      <w:proofErr w:type="gramStart"/>
+      <w:r>
+        <w:rPr>
+          <w:sz w:val="24"/>
+          <w:szCs w:val="24"/>
+        </w:rPr>
+        <w:t>at a glance</w:t>
+      </w:r>
+      <w:proofErr w:type="gramEnd"/>
+      <w:r>
+        <w:rPr>
+          <w:sz w:val="24"/>
+          <w:szCs w:val="24"/>
+        </w:rPr>
+        <w:t>, so I can easily track my progress over time.</w:t>
+      </w:r>
+    </w:p>
+    <w:p>
+      <w:pPr>
+        <w:pStyle w:val="ListParagraph"/>
+        <w:numPr>
+          <w:ilvl w:val="1"/>
+          <w:numId w:val="8"/>
+        </w:numPr>
+        <w:rPr>
+          <w:sz w:val="24"/>
+          <w:szCs w:val="24"/>
+        </w:rPr>
+      </w:pPr>
+      <w:r>
+        <w:rPr>
+          <w:sz w:val="24"/>
+          <w:szCs w:val="24"/>
+        </w:rPr>
+        <w:t>As a user, I want to also see my workouts on a map, so I can easily check where I work out the most</w:t>
+      </w:r>
+    </w:p>
+    <w:p>
+      <w:pPr>
+        <w:pStyle w:val="ListParagraph"/>
+        <w:numPr>
+          <w:ilvl w:val="1"/>
+          <w:numId w:val="8"/>
+        </w:numPr>
+        <w:rPr>
+          <w:sz w:val="24"/>
+          <w:szCs w:val="24"/>
+        </w:rPr>
+      </w:pPr>
+      <w:r>
+        <w:rPr>
+          <w:sz w:val="24"/>
+          <w:szCs w:val="24"/>
+        </w:rPr>
+        <w:t xml:space="preserve">As a user, I want to see all my workouts when I leave the app and come back later, so that I can keep using </w:t>
+      </w:r>
+      <w:proofErr w:type="gramStart"/>
+      <w:r>
+        <w:rPr>
+          <w:sz w:val="24"/>
+          <w:szCs w:val="24"/>
+        </w:rPr>
+        <w:t>there</w:t>
+      </w:r>
+      <w:proofErr w:type="gramEnd"/>
+      <w:r>
+        <w:rPr>
+          <w:sz w:val="24"/>
+          <w:szCs w:val="24"/>
+        </w:rPr>
+        <w:t xml:space="preserve"> app over time</w:t>
+      </w:r>
+    </w:p>
+    <w:p>
+      <w:pPr>
+        <w:pStyle w:val="ListParagraph"/>
+        <w:numPr>
+          <w:ilvl w:val="0"/>
+          <w:numId w:val="8"/>
+        </w:numPr>
+        <w:rPr>
+          <w:sz w:val="24"/>
+          <w:szCs w:val="24"/>
+        </w:rPr>
+      </w:pPr>
+      <w:r>
+        <w:rPr>
+          <w:sz w:val="24"/>
+          <w:szCs w:val="24"/>
+        </w:rPr>
+        <w:t>2) FEATURES</w:t>
+      </w:r>
+    </w:p>
+    <w:p>
+      <w:pPr>
+        <w:pStyle w:val="ListParagraph"/>
+        <w:numPr>
+          <w:ilvl w:val="1"/>
+          <w:numId w:val="8"/>
+        </w:numPr>
+        <w:rPr>
+          <w:sz w:val="24"/>
+          <w:szCs w:val="24"/>
+        </w:rPr>
+      </w:pPr>
+      <w:r>
+        <w:rPr>
+          <w:sz w:val="24"/>
+          <w:szCs w:val="24"/>
+        </w:rPr>
+        <w:t xml:space="preserve">Map where user clicks to add new workout (best way to get location coordinates). </w:t>
+      </w:r>
+    </w:p>
+    <w:p>
+      <w:pPr>
+        <w:pStyle w:val="ListParagraph"/>
+        <w:ind w:left="1440"/>
+        <w:rPr>
+          <w:sz w:val="24"/>
+          <w:szCs w:val="24"/>
+        </w:rPr>
+      </w:pPr>
+      <w:r>
+        <w:rPr>
+          <w:sz w:val="24"/>
+          <w:szCs w:val="24"/>
+        </w:rPr>
+        <w:t>Geolocation to display map at current location (more user friendly)</w:t>
+      </w:r>
+    </w:p>
+    <w:p>
+      <w:pPr>
+        <w:pStyle w:val="ListParagraph"/>
+        <w:ind w:left="1440"/>
+        <w:rPr>
+          <w:sz w:val="24"/>
+          <w:szCs w:val="24"/>
+        </w:rPr>
+      </w:pPr>
+      <w:r>
+        <w:rPr>
+          <w:sz w:val="24"/>
+          <w:szCs w:val="24"/>
+        </w:rPr>
+        <w:t xml:space="preserve">Form to input distance, time, </w:t>
+      </w:r>
+      <w:proofErr w:type="gramStart"/>
+      <w:r>
+        <w:rPr>
+          <w:sz w:val="24"/>
+          <w:szCs w:val="24"/>
+        </w:rPr>
+        <w:t>pace ,steps</w:t>
+      </w:r>
+      <w:proofErr w:type="gramEnd"/>
+      <w:r>
+        <w:rPr>
+          <w:sz w:val="24"/>
+          <w:szCs w:val="24"/>
+        </w:rPr>
+        <w:t xml:space="preserve"> /minute</w:t>
+      </w:r>
+    </w:p>
+    <w:p>
+      <w:pPr>
+        <w:pStyle w:val="ListParagraph"/>
+        <w:numPr>
+          <w:ilvl w:val="1"/>
+          <w:numId w:val="8"/>
+        </w:numPr>
+        <w:rPr>
+          <w:sz w:val="24"/>
+          <w:szCs w:val="24"/>
+        </w:rPr>
+      </w:pPr>
+      <w:r>
+        <w:rPr>
+          <w:sz w:val="24"/>
+          <w:szCs w:val="24"/>
+        </w:rPr>
+        <w:t>Form to input distance, time speed, elevation gain</w:t>
+      </w:r>
+    </w:p>
+    <w:p>
+      <w:pPr>
+        <w:pStyle w:val="ListParagraph"/>
+        <w:numPr>
+          <w:ilvl w:val="1"/>
+          <w:numId w:val="8"/>
+        </w:numPr>
+        <w:rPr>
+          <w:sz w:val="24"/>
+          <w:szCs w:val="24"/>
+        </w:rPr>
+      </w:pPr>
+      <w:r>
+        <w:rPr>
+          <w:sz w:val="24"/>
+          <w:szCs w:val="24"/>
+        </w:rPr>
+        <w:t>Display all workouts in a list</w:t>
+      </w:r>
+    </w:p>
+    <w:p>
+      <w:pPr>
+        <w:pStyle w:val="ListParagraph"/>
+        <w:numPr>
+          <w:ilvl w:val="1"/>
+          <w:numId w:val="8"/>
+        </w:numPr>
+        <w:rPr>
+          <w:sz w:val="24"/>
+          <w:szCs w:val="24"/>
+        </w:rPr>
+      </w:pPr>
+      <w:r>
+        <w:rPr>
+          <w:sz w:val="24"/>
+          <w:szCs w:val="24"/>
+        </w:rPr>
+        <w:t>Display all workouts on the map</w:t>
+      </w:r>
+    </w:p>
+    <w:p>
+      <w:pPr>
+        <w:pStyle w:val="ListParagraph"/>
+        <w:numPr>
+          <w:ilvl w:val="1"/>
+          <w:numId w:val="8"/>
+        </w:numPr>
+        <w:rPr>
+          <w:sz w:val="24"/>
+          <w:szCs w:val="24"/>
+        </w:rPr>
+      </w:pPr>
+      <w:r>
+        <w:rPr>
+          <w:sz w:val="24"/>
+          <w:szCs w:val="24"/>
+        </w:rPr>
+        <w:t>Store workout data in the browser using local storage API</w:t>
+      </w:r>
+    </w:p>
+    <w:p>
+      <w:pPr>
+        <w:pStyle w:val="ListParagraph"/>
+        <w:ind w:left="1440"/>
+        <w:rPr>
+          <w:sz w:val="24"/>
+          <w:szCs w:val="24"/>
+        </w:rPr>
+      </w:pPr>
+      <w:r>
+        <w:rPr>
+          <w:sz w:val="24"/>
+          <w:szCs w:val="24"/>
+        </w:rPr>
+        <w:t>On page load, read the saved data from local storage and display</w:t>
+      </w:r>
+    </w:p>
+    <w:p>
+      <w:pPr>
+        <w:pStyle w:val="ListParagraph"/>
+        <w:numPr>
+          <w:ilvl w:val="0"/>
+          <w:numId w:val="8"/>
+        </w:numPr>
+        <w:rPr>
+          <w:sz w:val="24"/>
+          <w:szCs w:val="24"/>
+        </w:rPr>
+      </w:pPr>
+      <w:r>
+        <w:rPr>
+          <w:sz w:val="24"/>
+          <w:szCs w:val="24"/>
+        </w:rPr>
+        <w:t>3) FLOWCHART</w:t>
+      </w:r>
+      <w:r>
+        <w:rPr>
+          <w:noProof/>
+          <w:sz w:val="24"/>
+          <w:szCs w:val="24"/>
+        </w:rPr>
+        <w:drawing>
+          <wp:inline distT="0" distB="0" distL="0" distR="0" wp14:anchorId="310081DA" wp14:editId="5C11D020">
+            <wp:extent cx="5934710" cy="3303905"/>
+            <wp:effectExtent l="0" t="0" r="8890" b="0"/>
+            <wp:docPr id="5" name="Picture 5"/>
+            <wp:cNvGraphicFramePr>
+              <a:graphicFrameLocks xmlns:a="http://schemas.openxmlformats.org/drawingml/2006/main" noChangeAspect="1"/>
+            </wp:cNvGraphicFramePr>
+            <a:graphic xmlns:a="http://schemas.openxmlformats.org/drawingml/2006/main">
+              <a:graphicData uri="http://schemas.openxmlformats.org/drawingml/2006/picture">
+                <pic:pic xmlns:pic="http://schemas.openxmlformats.org/drawingml/2006/picture">
+                  <pic:nvPicPr>
+                    <pic:cNvPr id="0" name="Picture 2"/>
+                    <pic:cNvPicPr>
+                      <a:picLocks noChangeAspect="1" noChangeArrowheads="1"/>
+                    </pic:cNvPicPr>
+                  </pic:nvPicPr>
+                  <pic:blipFill>
+                    <a:blip r:embed="rId9">
+                      <a:extLst>
+                        <a:ext uri="{28A0092B-C50C-407E-A947-70E740481C1C}">
+                          <a14:useLocalDpi xmlns:a14="http://schemas.microsoft.com/office/drawing/2010/main" val="0"/>
+                        </a:ext>
+                      </a:extLst>
+                    </a:blip>
+                    <a:srcRect/>
+                    <a:stretch>
+                      <a:fillRect/>
+                    </a:stretch>
+                  </pic:blipFill>
+                  <pic:spPr bwMode="auto">
+                    <a:xfrm>
+                      <a:off x="0" y="0"/>
+                      <a:ext cx="5934710" cy="3303905"/>
+                    </a:xfrm>
+                    <a:prstGeom prst="rect">
+                      <a:avLst/>
+                    </a:prstGeom>
+                    <a:noFill/>
+                    <a:ln>
+                      <a:noFill/>
+                    </a:ln>
+                  </pic:spPr>
+                </pic:pic>
+              </a:graphicData>
+            </a:graphic>
+          </wp:inline>
+        </w:drawing>
+      </w:r>
+    </w:p>
+    <w:p>
+      <w:pPr>
+        <w:pStyle w:val="ListParagraph"/>
+        <w:numPr>
+          <w:ilvl w:val="0"/>
+          <w:numId w:val="8"/>
+        </w:numPr>
+        <w:rPr>
+          <w:sz w:val="24"/>
+          <w:szCs w:val="24"/>
+        </w:rPr>
+      </w:pPr>
+      <w:r>
+        <w:rPr>
+          <w:sz w:val="24"/>
+          <w:szCs w:val="24"/>
+        </w:rPr>
+        <w:lastRenderedPageBreak/>
+        <w:t xml:space="preserve">4) ARCHITECTURE-&gt; </w:t>
+      </w:r>
+      <w:proofErr w:type="gramStart"/>
+      <w:r>
+        <w:rPr>
+          <w:sz w:val="24"/>
+          <w:szCs w:val="24"/>
+        </w:rPr>
+        <w:t>don’t</w:t>
+      </w:r>
+      <w:proofErr w:type="gramEnd"/>
+      <w:r>
+        <w:rPr>
+          <w:sz w:val="24"/>
+          <w:szCs w:val="24"/>
+        </w:rPr>
+        <w:t xml:space="preserve"> need to have the architecture right in the beginning, but we can make a sketch and figure out things after we start the implementation.</w:t>
+      </w:r>
+      <w:r>
+        <w:rPr>
+          <w:noProof/>
+          <w:sz w:val="24"/>
+          <w:szCs w:val="24"/>
+        </w:rPr>
+        <w:drawing>
+          <wp:inline distT="0" distB="0" distL="0" distR="0" wp14:anchorId="7AB25778" wp14:editId="02FB3C1C">
+            <wp:extent cx="5934710" cy="3329940"/>
+            <wp:effectExtent l="0" t="0" r="8890" b="3810"/>
+            <wp:docPr id="6" name="Picture 6"/>
+            <wp:cNvGraphicFramePr>
+              <a:graphicFrameLocks xmlns:a="http://schemas.openxmlformats.org/drawingml/2006/main" noChangeAspect="1"/>
+            </wp:cNvGraphicFramePr>
+            <a:graphic xmlns:a="http://schemas.openxmlformats.org/drawingml/2006/main">
+              <a:graphicData uri="http://schemas.openxmlformats.org/drawingml/2006/picture">
+                <pic:pic xmlns:pic="http://schemas.openxmlformats.org/drawingml/2006/picture">
+                  <pic:nvPicPr>
+                    <pic:cNvPr id="0" name="Picture 3"/>
+                    <pic:cNvPicPr>
+                      <a:picLocks noChangeAspect="1" noChangeArrowheads="1"/>
+                    </pic:cNvPicPr>
+                  </pic:nvPicPr>
+                  <pic:blipFill>
+                    <a:blip r:embed="rId10">
+                      <a:extLst>
+                        <a:ext uri="{28A0092B-C50C-407E-A947-70E740481C1C}">
+                          <a14:useLocalDpi xmlns:a14="http://schemas.microsoft.com/office/drawing/2010/main" val="0"/>
+                        </a:ext>
+                      </a:extLst>
+                    </a:blip>
+                    <a:srcRect/>
+                    <a:stretch>
+                      <a:fillRect/>
+                    </a:stretch>
+                  </pic:blipFill>
+                  <pic:spPr bwMode="auto">
+                    <a:xfrm>
+                      <a:off x="0" y="0"/>
+                      <a:ext cx="5934710" cy="3329940"/>
                     </a:xfrm>
                     <a:prstGeom prst="rect">
                       <a:avLst/>

</xml_diff>

<commit_message>
added promises, consuming promises, chaining promises, handling rejected promises, throwind errors manually, asynchronous behind the scene for JavaScript theory
</commit_message>
<xml_diff>
--- a/0.theory/JavaScript-Theory.docx
+++ b/0.theory/JavaScript-Theory.docx
@@ -17241,6 +17241,1407 @@
                     <a:xfrm>
                       <a:off x="0" y="0"/>
                       <a:ext cx="5934710" cy="3329940"/>
+                    </a:xfrm>
+                    <a:prstGeom prst="rect">
+                      <a:avLst/>
+                    </a:prstGeom>
+                    <a:noFill/>
+                    <a:ln>
+                      <a:noFill/>
+                    </a:ln>
+                  </pic:spPr>
+                </pic:pic>
+              </a:graphicData>
+            </a:graphic>
+          </wp:inline>
+        </w:drawing>
+      </w:r>
+    </w:p>
+    <w:p>
+      <w:pPr>
+        <w:pStyle w:val="ListParagraph"/>
+        <w:numPr>
+          <w:ilvl w:val="0"/>
+          <w:numId w:val="8"/>
+        </w:numPr>
+        <w:rPr>
+          <w:sz w:val="24"/>
+          <w:szCs w:val="24"/>
+        </w:rPr>
+      </w:pPr>
+      <w:r>
+        <w:rPr>
+          <w:sz w:val="24"/>
+          <w:szCs w:val="24"/>
+        </w:rPr>
+        <w:t xml:space="preserve">Synchronous: -Most code is </w:t>
+      </w:r>
+      <w:proofErr w:type="gramStart"/>
+      <w:r>
+        <w:rPr>
+          <w:sz w:val="24"/>
+          <w:szCs w:val="24"/>
+        </w:rPr>
+        <w:t>synchronous ;</w:t>
+      </w:r>
+      <w:proofErr w:type="gramEnd"/>
+      <w:r>
+        <w:rPr>
+          <w:sz w:val="24"/>
+          <w:szCs w:val="24"/>
+        </w:rPr>
+        <w:t xml:space="preserve"> -Synchronous code is executed line by line; -Each line of code waits for previous line to finish; Long-running operations block code execution(ex. Alert prompt)</w:t>
+      </w:r>
+    </w:p>
+    <w:p>
+      <w:pPr>
+        <w:pStyle w:val="ListParagraph"/>
+        <w:numPr>
+          <w:ilvl w:val="0"/>
+          <w:numId w:val="8"/>
+        </w:numPr>
+        <w:rPr>
+          <w:sz w:val="24"/>
+          <w:szCs w:val="24"/>
+        </w:rPr>
+      </w:pPr>
+      <w:r>
+        <w:rPr>
+          <w:sz w:val="24"/>
+          <w:szCs w:val="24"/>
+        </w:rPr>
+        <w:t>Asynchronous</w:t>
+      </w:r>
+      <w:r>
+        <w:rPr>
+          <w:sz w:val="24"/>
+          <w:szCs w:val="24"/>
+        </w:rPr>
+        <w:t>( Coordinating behavior of a program over a period of time): -Asynchronous code is executed after a task that runs in the “background” finishes</w:t>
+      </w:r>
+      <w:r>
+        <w:rPr>
+          <w:sz w:val="24"/>
+          <w:szCs w:val="24"/>
+        </w:rPr>
+        <w:t>(</w:t>
+      </w:r>
+      <w:proofErr w:type="spellStart"/>
+      <w:r>
+        <w:rPr>
+          <w:sz w:val="24"/>
+          <w:szCs w:val="24"/>
+        </w:rPr>
+        <w:t>setTimeout</w:t>
+      </w:r>
+      <w:proofErr w:type="spellEnd"/>
+      <w:r>
+        <w:rPr>
+          <w:sz w:val="24"/>
+          <w:szCs w:val="24"/>
+        </w:rPr>
+        <w:t>)</w:t>
+      </w:r>
+      <w:r>
+        <w:rPr>
+          <w:sz w:val="24"/>
+          <w:szCs w:val="24"/>
+        </w:rPr>
+        <w:t xml:space="preserve">; -Asynchronous code is non-blocking; -Execution doesn’t wait for an asynchronous task to finish its work; Callback function alone don NOT make code asynchronous </w:t>
+      </w:r>
+      <w:r>
+        <w:rPr>
+          <w:sz w:val="24"/>
+          <w:szCs w:val="24"/>
+        </w:rPr>
+        <w:t xml:space="preserve"> </w:t>
+      </w:r>
+      <w:r>
+        <w:rPr>
+          <w:sz w:val="24"/>
+          <w:szCs w:val="24"/>
+        </w:rPr>
+        <w:t>; Some methods are implemented as asynchronous(</w:t>
+      </w:r>
+      <w:proofErr w:type="spellStart"/>
+      <w:r>
+        <w:rPr>
+          <w:sz w:val="24"/>
+          <w:szCs w:val="24"/>
+        </w:rPr>
+        <w:t>img.src</w:t>
+      </w:r>
+      <w:proofErr w:type="spellEnd"/>
+      <w:r>
+        <w:rPr>
+          <w:sz w:val="24"/>
+          <w:szCs w:val="24"/>
+        </w:rPr>
+        <w:t xml:space="preserve"> = “</w:t>
+      </w:r>
+      <w:proofErr w:type="spellStart"/>
+      <w:r>
+        <w:rPr>
+          <w:sz w:val="24"/>
+          <w:szCs w:val="24"/>
+        </w:rPr>
+        <w:t>dot.src</w:t>
+      </w:r>
+      <w:proofErr w:type="spellEnd"/>
+      <w:r>
+        <w:rPr>
+          <w:sz w:val="24"/>
+          <w:szCs w:val="24"/>
+        </w:rPr>
+        <w:t>”) and we can listen when the image was loaded and we can perform an callback function when the loading event have happened(</w:t>
+      </w:r>
+      <w:proofErr w:type="spellStart"/>
+      <w:r>
+        <w:rPr>
+          <w:sz w:val="24"/>
+          <w:szCs w:val="24"/>
+        </w:rPr>
+        <w:t>img.addEventListener</w:t>
+      </w:r>
+      <w:proofErr w:type="spellEnd"/>
+      <w:r>
+        <w:rPr>
+          <w:sz w:val="24"/>
+          <w:szCs w:val="24"/>
+        </w:rPr>
+        <w:t>(“load”, function(){…});-</w:t>
+      </w:r>
+      <w:proofErr w:type="spellStart"/>
+      <w:r>
+        <w:rPr>
+          <w:sz w:val="24"/>
+          <w:szCs w:val="24"/>
+        </w:rPr>
+        <w:t>addEventListener</w:t>
+      </w:r>
+      <w:proofErr w:type="spellEnd"/>
+      <w:r>
+        <w:rPr>
+          <w:sz w:val="24"/>
+          <w:szCs w:val="24"/>
+        </w:rPr>
+        <w:t xml:space="preserve"> does NOT automatically make code asynchronous</w:t>
+      </w:r>
+      <w:r>
+        <w:rPr>
+          <w:sz w:val="24"/>
+          <w:szCs w:val="24"/>
+        </w:rPr>
+        <w:t>; Other examples: Geolocation API or AJAX calls</w:t>
+      </w:r>
+    </w:p>
+    <w:p>
+      <w:pPr>
+        <w:pStyle w:val="ListParagraph"/>
+        <w:numPr>
+          <w:ilvl w:val="0"/>
+          <w:numId w:val="8"/>
+        </w:numPr>
+        <w:rPr>
+          <w:sz w:val="24"/>
+          <w:szCs w:val="24"/>
+        </w:rPr>
+      </w:pPr>
+      <w:proofErr w:type="gramStart"/>
+      <w:r>
+        <w:rPr>
+          <w:sz w:val="24"/>
+          <w:szCs w:val="24"/>
+        </w:rPr>
+        <w:t>JavaScript .</w:t>
+      </w:r>
+      <w:proofErr w:type="gramEnd"/>
+      <w:r>
+        <w:rPr>
+          <w:sz w:val="24"/>
+          <w:szCs w:val="24"/>
+        </w:rPr>
+        <w:t xml:space="preserve"> </w:t>
+      </w:r>
+      <w:proofErr w:type="gramStart"/>
+      <w:r>
+        <w:rPr>
+          <w:sz w:val="24"/>
+          <w:szCs w:val="24"/>
+        </w:rPr>
+        <w:t xml:space="preserve">AJAX </w:t>
+      </w:r>
+      <w:r>
+        <w:rPr>
+          <w:sz w:val="24"/>
+          <w:szCs w:val="24"/>
+        </w:rPr>
+        <w:t>:Asynchronous</w:t>
+      </w:r>
+      <w:proofErr w:type="gramEnd"/>
+      <w:r>
+        <w:rPr>
+          <w:sz w:val="24"/>
+          <w:szCs w:val="24"/>
+        </w:rPr>
+        <w:t xml:space="preserve"> JavaScript And XML: Allows us to communicate with remote web servers in an asynchronous way. With AJAX calls, we can request data from web servers </w:t>
+      </w:r>
+      <w:proofErr w:type="gramStart"/>
+      <w:r>
+        <w:rPr>
+          <w:sz w:val="24"/>
+          <w:szCs w:val="24"/>
+        </w:rPr>
+        <w:t>dynamically(</w:t>
+      </w:r>
+      <w:proofErr w:type="gramEnd"/>
+      <w:r>
+        <w:rPr>
+          <w:sz w:val="24"/>
+          <w:szCs w:val="24"/>
+        </w:rPr>
+        <w:t xml:space="preserve">API). </w:t>
+      </w:r>
+    </w:p>
+    <w:p>
+      <w:pPr>
+        <w:pStyle w:val="ListParagraph"/>
+        <w:numPr>
+          <w:ilvl w:val="0"/>
+          <w:numId w:val="8"/>
+        </w:numPr>
+        <w:rPr>
+          <w:sz w:val="24"/>
+          <w:szCs w:val="24"/>
+        </w:rPr>
+      </w:pPr>
+      <w:r>
+        <w:rPr>
+          <w:sz w:val="24"/>
+          <w:szCs w:val="24"/>
+        </w:rPr>
+        <w:t xml:space="preserve">API: Application Programming Interface: Piece of software encapsulated that can be used by another piece of software, in order to allow applications to talk to each other.; - There are be many types of APIs in web development(DOM API, Geolocation API, Own Class API), “Online” API; “Online” API(Just “API”): Application running on a server, that receives requests for data, and sends data back as response; -We can build our own web </w:t>
+      </w:r>
+      <w:r>
+        <w:rPr>
+          <w:sz w:val="24"/>
+          <w:szCs w:val="24"/>
+        </w:rPr>
+        <w:lastRenderedPageBreak/>
+        <w:t>APIs (requires back-end development, ex. With node.js) or use 3</w:t>
+      </w:r>
+      <w:r>
+        <w:rPr>
+          <w:sz w:val="24"/>
+          <w:szCs w:val="24"/>
+          <w:vertAlign w:val="superscript"/>
+        </w:rPr>
+        <w:t>rd</w:t>
+      </w:r>
+      <w:r>
+        <w:rPr>
+          <w:sz w:val="24"/>
+          <w:szCs w:val="24"/>
+        </w:rPr>
+        <w:t xml:space="preserve">-party </w:t>
+      </w:r>
+      <w:proofErr w:type="gramStart"/>
+      <w:r>
+        <w:rPr>
+          <w:sz w:val="24"/>
+          <w:szCs w:val="24"/>
+        </w:rPr>
+        <w:t>APIs.(</w:t>
+      </w:r>
+      <w:proofErr w:type="gramEnd"/>
+      <w:r>
+        <w:rPr>
+          <w:sz w:val="24"/>
+          <w:szCs w:val="24"/>
+        </w:rPr>
+        <w:t xml:space="preserve">weather data, Data about countries, Flights </w:t>
+      </w:r>
+      <w:proofErr w:type="spellStart"/>
+      <w:r>
+        <w:rPr>
+          <w:sz w:val="24"/>
+          <w:szCs w:val="24"/>
+        </w:rPr>
+        <w:t>data,Currency</w:t>
+      </w:r>
+      <w:proofErr w:type="spellEnd"/>
+      <w:r>
+        <w:rPr>
+          <w:sz w:val="24"/>
+          <w:szCs w:val="24"/>
+        </w:rPr>
+        <w:t xml:space="preserve"> conversion data, </w:t>
+      </w:r>
+      <w:proofErr w:type="spellStart"/>
+      <w:r>
+        <w:rPr>
+          <w:sz w:val="24"/>
+          <w:szCs w:val="24"/>
+        </w:rPr>
+        <w:t>Apis</w:t>
+      </w:r>
+      <w:proofErr w:type="spellEnd"/>
+      <w:r>
+        <w:rPr>
+          <w:sz w:val="24"/>
+          <w:szCs w:val="24"/>
+        </w:rPr>
+        <w:t xml:space="preserve"> for sending email or SMS, Google Maps, More possibilities)</w:t>
+      </w:r>
+    </w:p>
+    <w:p>
+      <w:pPr>
+        <w:pStyle w:val="ListParagraph"/>
+        <w:numPr>
+          <w:ilvl w:val="0"/>
+          <w:numId w:val="8"/>
+        </w:numPr>
+        <w:rPr>
+          <w:sz w:val="24"/>
+          <w:szCs w:val="24"/>
+        </w:rPr>
+      </w:pPr>
+      <w:r>
+        <w:rPr>
+          <w:sz w:val="24"/>
+          <w:szCs w:val="24"/>
+        </w:rPr>
+        <w:t>JSON data format is the most popular API data format</w:t>
+      </w:r>
+      <w:r>
+        <w:rPr>
+          <w:sz w:val="24"/>
+          <w:szCs w:val="24"/>
+        </w:rPr>
+        <w:t xml:space="preserve"> and is what uses now </w:t>
+      </w:r>
+      <w:proofErr w:type="gramStart"/>
+      <w:r>
+        <w:rPr>
+          <w:sz w:val="24"/>
+          <w:szCs w:val="24"/>
+        </w:rPr>
+        <w:t>AJAX(</w:t>
+      </w:r>
+      <w:proofErr w:type="gramEnd"/>
+      <w:r>
+        <w:rPr>
+          <w:sz w:val="24"/>
+          <w:szCs w:val="24"/>
+        </w:rPr>
+        <w:t>x stands for XML but is too old now)</w:t>
+      </w:r>
+    </w:p>
+    <w:p>
+      <w:pPr>
+        <w:pStyle w:val="ListParagraph"/>
+        <w:numPr>
+          <w:ilvl w:val="0"/>
+          <w:numId w:val="8"/>
+        </w:numPr>
+        <w:rPr>
+          <w:sz w:val="24"/>
+          <w:szCs w:val="24"/>
+        </w:rPr>
+      </w:pPr>
+      <w:r>
+        <w:rPr>
+          <w:sz w:val="24"/>
+          <w:szCs w:val="24"/>
+        </w:rPr>
+        <w:t>How the web Works: Requests and Responses</w:t>
+      </w:r>
+      <w:r>
+        <w:rPr>
+          <w:sz w:val="24"/>
+          <w:szCs w:val="24"/>
+        </w:rPr>
+        <w:t xml:space="preserve">. What </w:t>
+      </w:r>
+      <w:proofErr w:type="spellStart"/>
+      <w:r>
+        <w:rPr>
+          <w:sz w:val="24"/>
+          <w:szCs w:val="24"/>
+        </w:rPr>
+        <w:t>happends</w:t>
+      </w:r>
+      <w:proofErr w:type="spellEnd"/>
+      <w:r>
+        <w:rPr>
+          <w:sz w:val="24"/>
+          <w:szCs w:val="24"/>
+        </w:rPr>
+        <w:t xml:space="preserve"> when we access a web server? Request-response model or Client-server architecture. </w:t>
+      </w:r>
+    </w:p>
+    <w:p>
+      <w:pPr>
+        <w:pStyle w:val="ListParagraph"/>
+        <w:numPr>
+          <w:ilvl w:val="0"/>
+          <w:numId w:val="8"/>
+        </w:numPr>
+        <w:rPr>
+          <w:sz w:val="24"/>
+          <w:szCs w:val="24"/>
+        </w:rPr>
+      </w:pPr>
+      <w:proofErr w:type="spellStart"/>
+      <w:r>
+        <w:rPr>
+          <w:sz w:val="24"/>
+          <w:szCs w:val="24"/>
+        </w:rPr>
+        <w:t>url</w:t>
+      </w:r>
+      <w:proofErr w:type="spellEnd"/>
+      <w:r>
+        <w:rPr>
+          <w:sz w:val="24"/>
+          <w:szCs w:val="24"/>
+        </w:rPr>
+        <w:t xml:space="preserve"> website: https-&gt;Protocol; grigorenath.com -&gt; Domain name; and after / -&gt; Resource. </w:t>
+      </w:r>
+      <w:r>
+        <w:rPr>
+          <w:b/>
+          <w:bCs/>
+          <w:sz w:val="24"/>
+          <w:szCs w:val="24"/>
+        </w:rPr>
+        <w:t>1.)</w:t>
+      </w:r>
+      <w:r>
+        <w:rPr>
+          <w:sz w:val="24"/>
+          <w:szCs w:val="24"/>
+        </w:rPr>
+        <w:t xml:space="preserve">The domain name is not the real location of the site, it must look into the DNS(Domain name server(like a phonebook of the internet) and when the client(browser) want to go at that web server the DNS return the matched IP address of that web address </w:t>
+      </w:r>
+      <w:proofErr w:type="spellStart"/>
+      <w:r>
+        <w:rPr>
+          <w:sz w:val="24"/>
+          <w:szCs w:val="24"/>
+        </w:rPr>
+        <w:t>url</w:t>
+      </w:r>
+      <w:proofErr w:type="spellEnd"/>
+      <w:r>
+        <w:rPr>
+          <w:sz w:val="24"/>
+          <w:szCs w:val="24"/>
+        </w:rPr>
+        <w:t>(the DNS converted the domain name to an IP address)-&gt; it will look like: protocol; IP address; and Port number(443 for HTTPs and 80 for HTTP).;</w:t>
+      </w:r>
+      <w:r>
+        <w:rPr>
+          <w:b/>
+          <w:bCs/>
+          <w:sz w:val="24"/>
+          <w:szCs w:val="24"/>
+        </w:rPr>
+        <w:t>2.)</w:t>
+      </w:r>
+      <w:r>
+        <w:rPr>
+          <w:sz w:val="24"/>
+          <w:szCs w:val="24"/>
+        </w:rPr>
+        <w:t xml:space="preserve"> To connect the Client to the Web Server it is used a TCP/</w:t>
+      </w:r>
+      <w:proofErr w:type="gramStart"/>
+      <w:r>
+        <w:rPr>
+          <w:sz w:val="24"/>
+          <w:szCs w:val="24"/>
+        </w:rPr>
+        <w:t>IP(</w:t>
+      </w:r>
+      <w:proofErr w:type="spellStart"/>
+      <w:proofErr w:type="gramEnd"/>
+      <w:r>
+        <w:rPr>
+          <w:sz w:val="24"/>
+          <w:szCs w:val="24"/>
+        </w:rPr>
+        <w:t>Transmition</w:t>
+      </w:r>
+      <w:proofErr w:type="spellEnd"/>
+      <w:r>
+        <w:rPr>
+          <w:sz w:val="24"/>
+          <w:szCs w:val="24"/>
+        </w:rPr>
+        <w:t xml:space="preserve"> control protocol/internet protocol-&gt;how data travels) socket connection that is kept alive for all the time it takes to transfer all the data or the files.; </w:t>
+      </w:r>
+      <w:r>
+        <w:rPr>
+          <w:b/>
+          <w:bCs/>
+          <w:sz w:val="24"/>
+          <w:szCs w:val="24"/>
+        </w:rPr>
+        <w:t>3)</w:t>
+      </w:r>
+      <w:r>
+        <w:rPr>
+          <w:sz w:val="24"/>
+          <w:szCs w:val="24"/>
+        </w:rPr>
+        <w:t>The client send a HTTP REQUEST(communication protocol, how the parties communicate) (ex. GET /rest/v2/alpha/PT HTTP/1.1), there are HTTP request headers (many different possibilities) and Request body(only when sending data to server (</w:t>
+      </w:r>
+      <w:proofErr w:type="spellStart"/>
+      <w:r>
+        <w:rPr>
+          <w:sz w:val="24"/>
+          <w:szCs w:val="24"/>
+        </w:rPr>
+        <w:t>ex.POST</w:t>
+      </w:r>
+      <w:proofErr w:type="spellEnd"/>
+      <w:r>
+        <w:rPr>
+          <w:sz w:val="24"/>
+          <w:szCs w:val="24"/>
+        </w:rPr>
+        <w:t>).;</w:t>
+      </w:r>
+      <w:r>
+        <w:rPr>
+          <w:b/>
+          <w:bCs/>
+          <w:sz w:val="24"/>
+          <w:szCs w:val="24"/>
+        </w:rPr>
+        <w:t>4)</w:t>
+      </w:r>
+      <w:r>
+        <w:rPr>
+          <w:sz w:val="24"/>
+          <w:szCs w:val="24"/>
+        </w:rPr>
+        <w:t>After the response is finished the Web Server sends back a HTTP Response</w:t>
+      </w:r>
+      <w:r>
+        <w:rPr>
+          <w:sz w:val="24"/>
+          <w:szCs w:val="24"/>
+        </w:rPr>
+        <w:t xml:space="preserve"> with Start line(HTTP/1.1 200 OK): HTTP version + status code +status message, HTTP response headers(many different possibilities), and a Response body (most responses).; </w:t>
+      </w:r>
+      <w:r>
+        <w:rPr>
+          <w:b/>
+          <w:bCs/>
+          <w:sz w:val="24"/>
+          <w:szCs w:val="24"/>
+        </w:rPr>
+        <w:t>5)</w:t>
+      </w:r>
+      <w:r>
+        <w:rPr>
+          <w:sz w:val="24"/>
+          <w:szCs w:val="24"/>
+        </w:rPr>
+        <w:t xml:space="preserve"> First page to get loaded is the index.html, after that the index is scanned for assets: JS, CSS, images -&gt; and the process is repeated for each file(page).</w:t>
+      </w:r>
+      <w:r>
+        <w:rPr>
+          <w:sz w:val="24"/>
+          <w:szCs w:val="24"/>
+        </w:rPr>
+        <w:t>;</w:t>
+      </w:r>
+      <w:r>
+        <w:rPr>
+          <w:b/>
+          <w:bCs/>
+          <w:sz w:val="24"/>
+          <w:szCs w:val="24"/>
+        </w:rPr>
+        <w:t>2</w:t>
+      </w:r>
+      <w:r>
+        <w:rPr>
+          <w:b/>
+          <w:bCs/>
+          <w:sz w:val="24"/>
+          <w:szCs w:val="24"/>
+        </w:rPr>
+        <w:t>)</w:t>
+      </w:r>
+      <w:r>
+        <w:rPr>
+          <w:sz w:val="24"/>
+          <w:szCs w:val="24"/>
+        </w:rPr>
+        <w:t xml:space="preserve">TCP transform the request in multiple packets and when it reaches the destination the </w:t>
+      </w:r>
+      <w:proofErr w:type="spellStart"/>
+      <w:r>
+        <w:rPr>
+          <w:sz w:val="24"/>
+          <w:szCs w:val="24"/>
+        </w:rPr>
+        <w:t>tcp</w:t>
+      </w:r>
+      <w:proofErr w:type="spellEnd"/>
+      <w:r>
+        <w:rPr>
+          <w:sz w:val="24"/>
+          <w:szCs w:val="24"/>
+        </w:rPr>
+        <w:t xml:space="preserve"> will reassemble the packets into a whole original request and the role of the IP is to route the packets to </w:t>
+      </w:r>
+      <w:r>
+        <w:rPr>
+          <w:sz w:val="24"/>
+          <w:szCs w:val="24"/>
+        </w:rPr>
+        <w:lastRenderedPageBreak/>
+        <w:t>reach the destination(client, web server) using IP addresses on each packets</w:t>
+      </w:r>
+      <w:r>
+        <w:rPr>
+          <w:noProof/>
+          <w:sz w:val="24"/>
+          <w:szCs w:val="24"/>
+        </w:rPr>
+        <w:drawing>
+          <wp:inline distT="0" distB="0" distL="0" distR="0" wp14:anchorId="7E5EA916" wp14:editId="7881D8DD">
+            <wp:extent cx="5934710" cy="3277870"/>
+            <wp:effectExtent l="0" t="0" r="8890" b="0"/>
+            <wp:docPr id="7" name="Picture 7"/>
+            <wp:cNvGraphicFramePr>
+              <a:graphicFrameLocks xmlns:a="http://schemas.openxmlformats.org/drawingml/2006/main" noChangeAspect="1"/>
+            </wp:cNvGraphicFramePr>
+            <a:graphic xmlns:a="http://schemas.openxmlformats.org/drawingml/2006/main">
+              <a:graphicData uri="http://schemas.openxmlformats.org/drawingml/2006/picture">
+                <pic:pic xmlns:pic="http://schemas.openxmlformats.org/drawingml/2006/picture">
+                  <pic:nvPicPr>
+                    <pic:cNvPr id="0" name="Picture 1"/>
+                    <pic:cNvPicPr>
+                      <a:picLocks noChangeAspect="1" noChangeArrowheads="1"/>
+                    </pic:cNvPicPr>
+                  </pic:nvPicPr>
+                  <pic:blipFill>
+                    <a:blip r:embed="rId11">
+                      <a:extLst>
+                        <a:ext uri="{28A0092B-C50C-407E-A947-70E740481C1C}">
+                          <a14:useLocalDpi xmlns:a14="http://schemas.microsoft.com/office/drawing/2010/main" val="0"/>
+                        </a:ext>
+                      </a:extLst>
+                    </a:blip>
+                    <a:srcRect/>
+                    <a:stretch>
+                      <a:fillRect/>
+                    </a:stretch>
+                  </pic:blipFill>
+                  <pic:spPr bwMode="auto">
+                    <a:xfrm>
+                      <a:off x="0" y="0"/>
+                      <a:ext cx="5934710" cy="3277870"/>
+                    </a:xfrm>
+                    <a:prstGeom prst="rect">
+                      <a:avLst/>
+                    </a:prstGeom>
+                    <a:noFill/>
+                    <a:ln>
+                      <a:noFill/>
+                    </a:ln>
+                  </pic:spPr>
+                </pic:pic>
+              </a:graphicData>
+            </a:graphic>
+          </wp:inline>
+        </w:drawing>
+      </w:r>
+    </w:p>
+    <w:p>
+      <w:pPr>
+        <w:pStyle w:val="ListParagraph"/>
+        <w:numPr>
+          <w:ilvl w:val="0"/>
+          <w:numId w:val="8"/>
+        </w:numPr>
+        <w:rPr>
+          <w:sz w:val="24"/>
+          <w:szCs w:val="24"/>
+        </w:rPr>
+      </w:pPr>
+      <w:r>
+        <w:rPr>
+          <w:b/>
+          <w:bCs/>
+          <w:sz w:val="24"/>
+          <w:szCs w:val="24"/>
+        </w:rPr>
+        <w:t>Promises</w:t>
+      </w:r>
+      <w:r>
+        <w:rPr>
+          <w:sz w:val="24"/>
+          <w:szCs w:val="24"/>
+        </w:rPr>
+        <w:t xml:space="preserve">. = An object that is used as a placeholder for the future result of an asynchronous operation. = A container for a synchronously delivered value. = A container for a future </w:t>
+      </w:r>
+      <w:proofErr w:type="gramStart"/>
+      <w:r>
+        <w:rPr>
+          <w:sz w:val="24"/>
+          <w:szCs w:val="24"/>
+        </w:rPr>
+        <w:t>value(</w:t>
+      </w:r>
+      <w:proofErr w:type="gramEnd"/>
+      <w:r>
+        <w:rPr>
+          <w:sz w:val="24"/>
+          <w:szCs w:val="24"/>
+        </w:rPr>
+        <w:t>Response from AJAX call).; -We no longer need to rely on events and callbacks passed into asynchronous functions to handle asynchronous results.; -Instead of nesting callbacks, we can chain promises for a sequence of asynchronous operations: escaping callback hell.</w:t>
+      </w:r>
+    </w:p>
+    <w:p>
+      <w:pPr>
+        <w:pStyle w:val="ListParagraph"/>
+        <w:numPr>
+          <w:ilvl w:val="0"/>
+          <w:numId w:val="8"/>
+        </w:numPr>
+        <w:rPr>
+          <w:sz w:val="24"/>
+          <w:szCs w:val="24"/>
+        </w:rPr>
+      </w:pPr>
+      <w:r>
+        <w:rPr>
+          <w:sz w:val="24"/>
+          <w:szCs w:val="24"/>
+        </w:rPr>
+        <w:t xml:space="preserve">The promise Lifecycle: </w:t>
+      </w:r>
+      <w:proofErr w:type="gramStart"/>
+      <w:r>
+        <w:rPr>
+          <w:sz w:val="24"/>
+          <w:szCs w:val="24"/>
+        </w:rPr>
+        <w:t>Pending(</w:t>
+      </w:r>
+      <w:proofErr w:type="gramEnd"/>
+      <w:r>
+        <w:rPr>
+          <w:sz w:val="24"/>
+          <w:szCs w:val="24"/>
+        </w:rPr>
+        <w:t xml:space="preserve">Before the future value is available)-&gt;Settled(Asynchronously task has finished) -&gt; </w:t>
+      </w:r>
+      <w:r>
+        <w:rPr>
+          <w:sz w:val="24"/>
+          <w:szCs w:val="24"/>
+        </w:rPr>
+        <w:t xml:space="preserve">It can be Fulfilled(Success! The value is now available) or it can be </w:t>
+      </w:r>
+      <w:proofErr w:type="gramStart"/>
+      <w:r>
+        <w:rPr>
+          <w:sz w:val="24"/>
+          <w:szCs w:val="24"/>
+        </w:rPr>
+        <w:t>rejected(</w:t>
+      </w:r>
+      <w:proofErr w:type="gramEnd"/>
+      <w:r>
+        <w:rPr>
+          <w:sz w:val="24"/>
+          <w:szCs w:val="24"/>
+        </w:rPr>
+        <w:t xml:space="preserve">An error happened): We are able to handle these different states in our code. IN order to use promises we need to consume </w:t>
+      </w:r>
+      <w:proofErr w:type="gramStart"/>
+      <w:r>
+        <w:rPr>
+          <w:sz w:val="24"/>
+          <w:szCs w:val="24"/>
+        </w:rPr>
+        <w:t>promises(</w:t>
+      </w:r>
+      <w:proofErr w:type="gramEnd"/>
+      <w:r>
+        <w:rPr>
+          <w:sz w:val="24"/>
+          <w:szCs w:val="24"/>
+        </w:rPr>
+        <w:t xml:space="preserve">When we already have a </w:t>
+      </w:r>
+      <w:proofErr w:type="spellStart"/>
+      <w:r>
+        <w:rPr>
+          <w:sz w:val="24"/>
+          <w:szCs w:val="24"/>
+        </w:rPr>
+        <w:t>promise.ex</w:t>
+      </w:r>
+      <w:proofErr w:type="spellEnd"/>
+      <w:r>
+        <w:rPr>
+          <w:sz w:val="24"/>
+          <w:szCs w:val="24"/>
+        </w:rPr>
+        <w:t xml:space="preserve"> promise returned from Fetch API-most </w:t>
+      </w:r>
+      <w:r>
+        <w:rPr>
+          <w:sz w:val="24"/>
+          <w:szCs w:val="24"/>
+        </w:rPr>
+        <w:lastRenderedPageBreak/>
+        <w:t>used case), but if we don’t have the promise we need to build the promise.</w:t>
+      </w:r>
+      <w:r>
+        <w:rPr>
+          <w:noProof/>
+          <w:sz w:val="24"/>
+          <w:szCs w:val="24"/>
+        </w:rPr>
+        <w:drawing>
+          <wp:inline distT="0" distB="0" distL="0" distR="0" wp14:anchorId="1B4EFEC0" wp14:editId="74B72151">
+            <wp:extent cx="5943600" cy="3303905"/>
+            <wp:effectExtent l="0" t="0" r="0" b="0"/>
+            <wp:docPr id="8" name="Picture 8"/>
+            <wp:cNvGraphicFramePr>
+              <a:graphicFrameLocks xmlns:a="http://schemas.openxmlformats.org/drawingml/2006/main" noChangeAspect="1"/>
+            </wp:cNvGraphicFramePr>
+            <a:graphic xmlns:a="http://schemas.openxmlformats.org/drawingml/2006/main">
+              <a:graphicData uri="http://schemas.openxmlformats.org/drawingml/2006/picture">
+                <pic:pic xmlns:pic="http://schemas.openxmlformats.org/drawingml/2006/picture">
+                  <pic:nvPicPr>
+                    <pic:cNvPr id="0" name="Picture 2"/>
+                    <pic:cNvPicPr>
+                      <a:picLocks noChangeAspect="1" noChangeArrowheads="1"/>
+                    </pic:cNvPicPr>
+                  </pic:nvPicPr>
+                  <pic:blipFill>
+                    <a:blip r:embed="rId12">
+                      <a:extLst>
+                        <a:ext uri="{28A0092B-C50C-407E-A947-70E740481C1C}">
+                          <a14:useLocalDpi xmlns:a14="http://schemas.microsoft.com/office/drawing/2010/main" val="0"/>
+                        </a:ext>
+                      </a:extLst>
+                    </a:blip>
+                    <a:srcRect/>
+                    <a:stretch>
+                      <a:fillRect/>
+                    </a:stretch>
+                  </pic:blipFill>
+                  <pic:spPr bwMode="auto">
+                    <a:xfrm>
+                      <a:off x="0" y="0"/>
+                      <a:ext cx="5943600" cy="3303905"/>
+                    </a:xfrm>
+                    <a:prstGeom prst="rect">
+                      <a:avLst/>
+                    </a:prstGeom>
+                    <a:noFill/>
+                    <a:ln>
+                      <a:noFill/>
+                    </a:ln>
+                  </pic:spPr>
+                </pic:pic>
+              </a:graphicData>
+            </a:graphic>
+          </wp:inline>
+        </w:drawing>
+      </w:r>
+    </w:p>
+    <w:p>
+      <w:pPr>
+        <w:pStyle w:val="ListParagraph"/>
+        <w:numPr>
+          <w:ilvl w:val="0"/>
+          <w:numId w:val="8"/>
+        </w:numPr>
+        <w:rPr>
+          <w:sz w:val="24"/>
+          <w:szCs w:val="24"/>
+        </w:rPr>
+      </w:pPr>
+      <w:r>
+        <w:rPr>
+          <w:sz w:val="24"/>
+          <w:szCs w:val="24"/>
+        </w:rPr>
+        <w:t>JavaScript Runtime</w:t>
+      </w:r>
+      <w:r>
+        <w:rPr>
+          <w:noProof/>
+          <w:sz w:val="24"/>
+          <w:szCs w:val="24"/>
+        </w:rPr>
+        <w:drawing>
+          <wp:inline distT="0" distB="0" distL="0" distR="0" wp14:anchorId="43B53F02" wp14:editId="2FBC43B3">
+            <wp:extent cx="5934710" cy="3303905"/>
+            <wp:effectExtent l="0" t="0" r="8890" b="0"/>
+            <wp:docPr id="9" name="Picture 9"/>
+            <wp:cNvGraphicFramePr>
+              <a:graphicFrameLocks xmlns:a="http://schemas.openxmlformats.org/drawingml/2006/main" noChangeAspect="1"/>
+            </wp:cNvGraphicFramePr>
+            <a:graphic xmlns:a="http://schemas.openxmlformats.org/drawingml/2006/main">
+              <a:graphicData uri="http://schemas.openxmlformats.org/drawingml/2006/picture">
+                <pic:pic xmlns:pic="http://schemas.openxmlformats.org/drawingml/2006/picture">
+                  <pic:nvPicPr>
+                    <pic:cNvPr id="0" name="Picture 3"/>
+                    <pic:cNvPicPr>
+                      <a:picLocks noChangeAspect="1" noChangeArrowheads="1"/>
+                    </pic:cNvPicPr>
+                  </pic:nvPicPr>
+                  <pic:blipFill>
+                    <a:blip r:embed="rId13">
+                      <a:extLst>
+                        <a:ext uri="{28A0092B-C50C-407E-A947-70E740481C1C}">
+                          <a14:useLocalDpi xmlns:a14="http://schemas.microsoft.com/office/drawing/2010/main" val="0"/>
+                        </a:ext>
+                      </a:extLst>
+                    </a:blip>
+                    <a:srcRect/>
+                    <a:stretch>
+                      <a:fillRect/>
+                    </a:stretch>
+                  </pic:blipFill>
+                  <pic:spPr bwMode="auto">
+                    <a:xfrm>
+                      <a:off x="0" y="0"/>
+                      <a:ext cx="5934710" cy="3303905"/>
+                    </a:xfrm>
+                    <a:prstGeom prst="rect">
+                      <a:avLst/>
+                    </a:prstGeom>
+                    <a:noFill/>
+                    <a:ln>
+                      <a:noFill/>
+                    </a:ln>
+                  </pic:spPr>
+                </pic:pic>
+              </a:graphicData>
+            </a:graphic>
+          </wp:inline>
+        </w:drawing>
+      </w:r>
+    </w:p>
+    <w:p>
+      <w:pPr>
+        <w:pStyle w:val="ListParagraph"/>
+        <w:numPr>
+          <w:ilvl w:val="0"/>
+          <w:numId w:val="8"/>
+        </w:numPr>
+        <w:rPr>
+          <w:sz w:val="24"/>
+          <w:szCs w:val="24"/>
+        </w:rPr>
+      </w:pPr>
+      <w:r>
+        <w:rPr>
+          <w:sz w:val="24"/>
+          <w:szCs w:val="24"/>
+        </w:rPr>
+        <w:t xml:space="preserve">How Asynchronous JavaScript works behind the scenes: When an asynchronous function is called than it will be executed on the WEB API environment and it will have attached the callback function when the asynchronous function is finished. The callback function </w:t>
+      </w:r>
+      <w:proofErr w:type="gramStart"/>
+      <w:r>
+        <w:rPr>
+          <w:sz w:val="24"/>
+          <w:szCs w:val="24"/>
+        </w:rPr>
+        <w:t>are</w:t>
+      </w:r>
+      <w:proofErr w:type="gramEnd"/>
+      <w:r>
+        <w:rPr>
+          <w:sz w:val="24"/>
+          <w:szCs w:val="24"/>
+        </w:rPr>
+        <w:t xml:space="preserve"> registered in the call stack but after that they are attached to the loading </w:t>
+      </w:r>
+      <w:r>
+        <w:rPr>
+          <w:sz w:val="24"/>
+          <w:szCs w:val="24"/>
+        </w:rPr>
+        <w:lastRenderedPageBreak/>
+        <w:t>asynchronous function</w:t>
+      </w:r>
+      <w:r>
+        <w:rPr>
+          <w:sz w:val="24"/>
+          <w:szCs w:val="24"/>
+        </w:rPr>
+        <w:t xml:space="preserve"> in the WEB API environment</w:t>
+      </w:r>
+      <w:r>
+        <w:rPr>
+          <w:sz w:val="24"/>
+          <w:szCs w:val="24"/>
+        </w:rPr>
+        <w:t>.</w:t>
+      </w:r>
+      <w:r>
+        <w:rPr>
+          <w:noProof/>
+          <w:sz w:val="24"/>
+          <w:szCs w:val="24"/>
+        </w:rPr>
+        <w:drawing>
+          <wp:inline distT="0" distB="0" distL="0" distR="0" wp14:anchorId="2B805BF8" wp14:editId="29BA4F9A">
+            <wp:extent cx="5934710" cy="3286760"/>
+            <wp:effectExtent l="0" t="0" r="8890" b="8890"/>
+            <wp:docPr id="10" name="Picture 10"/>
+            <wp:cNvGraphicFramePr>
+              <a:graphicFrameLocks xmlns:a="http://schemas.openxmlformats.org/drawingml/2006/main" noChangeAspect="1"/>
+            </wp:cNvGraphicFramePr>
+            <a:graphic xmlns:a="http://schemas.openxmlformats.org/drawingml/2006/main">
+              <a:graphicData uri="http://schemas.openxmlformats.org/drawingml/2006/picture">
+                <pic:pic xmlns:pic="http://schemas.openxmlformats.org/drawingml/2006/picture">
+                  <pic:nvPicPr>
+                    <pic:cNvPr id="0" name="Picture 4"/>
+                    <pic:cNvPicPr>
+                      <a:picLocks noChangeAspect="1" noChangeArrowheads="1"/>
+                    </pic:cNvPicPr>
+                  </pic:nvPicPr>
+                  <pic:blipFill>
+                    <a:blip r:embed="rId14">
+                      <a:extLst>
+                        <a:ext uri="{28A0092B-C50C-407E-A947-70E740481C1C}">
+                          <a14:useLocalDpi xmlns:a14="http://schemas.microsoft.com/office/drawing/2010/main" val="0"/>
+                        </a:ext>
+                      </a:extLst>
+                    </a:blip>
+                    <a:srcRect/>
+                    <a:stretch>
+                      <a:fillRect/>
+                    </a:stretch>
+                  </pic:blipFill>
+                  <pic:spPr bwMode="auto">
+                    <a:xfrm>
+                      <a:off x="0" y="0"/>
+                      <a:ext cx="5934710" cy="3286760"/>
+                    </a:xfrm>
+                    <a:prstGeom prst="rect">
+                      <a:avLst/>
+                    </a:prstGeom>
+                    <a:noFill/>
+                    <a:ln>
+                      <a:noFill/>
+                    </a:ln>
+                  </pic:spPr>
+                </pic:pic>
+              </a:graphicData>
+            </a:graphic>
+          </wp:inline>
+        </w:drawing>
+      </w:r>
+    </w:p>
+    <w:p>
+      <w:pPr>
+        <w:pStyle w:val="ListParagraph"/>
+        <w:numPr>
+          <w:ilvl w:val="0"/>
+          <w:numId w:val="8"/>
+        </w:numPr>
+        <w:rPr>
+          <w:sz w:val="24"/>
+          <w:szCs w:val="24"/>
+        </w:rPr>
+      </w:pPr>
+      <w:r>
+        <w:rPr>
+          <w:sz w:val="24"/>
+          <w:szCs w:val="24"/>
+        </w:rPr>
+        <w:t xml:space="preserve">After </w:t>
+      </w:r>
+      <w:r>
+        <w:rPr>
+          <w:sz w:val="24"/>
+          <w:szCs w:val="24"/>
+        </w:rPr>
+        <w:t xml:space="preserve">the </w:t>
+      </w:r>
+      <w:r>
+        <w:rPr>
+          <w:sz w:val="24"/>
+          <w:szCs w:val="24"/>
+        </w:rPr>
+        <w:t>asynchronous function</w:t>
+      </w:r>
+      <w:r>
+        <w:rPr>
+          <w:sz w:val="24"/>
+          <w:szCs w:val="24"/>
+        </w:rPr>
+        <w:t xml:space="preserve"> is finished loading it is added to the Callback </w:t>
+      </w:r>
+      <w:proofErr w:type="gramStart"/>
+      <w:r>
+        <w:rPr>
+          <w:sz w:val="24"/>
+          <w:szCs w:val="24"/>
+        </w:rPr>
+        <w:t>Queue(</w:t>
+      </w:r>
+      <w:proofErr w:type="gramEnd"/>
+      <w:r>
+        <w:rPr>
+          <w:sz w:val="24"/>
+          <w:szCs w:val="24"/>
+        </w:rPr>
+        <w:t xml:space="preserve">all events to </w:t>
+      </w:r>
+      <w:proofErr w:type="spellStart"/>
+      <w:r>
+        <w:rPr>
+          <w:sz w:val="24"/>
+          <w:szCs w:val="24"/>
+        </w:rPr>
+        <w:t>execute:DOM</w:t>
+      </w:r>
+      <w:proofErr w:type="spellEnd"/>
+      <w:r>
+        <w:rPr>
+          <w:sz w:val="24"/>
+          <w:szCs w:val="24"/>
+        </w:rPr>
+        <w:t xml:space="preserve">, functions etc.) in the back(if we have a callback of 1 sec to execute the </w:t>
+      </w:r>
+      <w:proofErr w:type="spellStart"/>
+      <w:r>
+        <w:rPr>
+          <w:sz w:val="24"/>
+          <w:szCs w:val="24"/>
+        </w:rPr>
+        <w:t>setTimeout</w:t>
+      </w:r>
+      <w:proofErr w:type="spellEnd"/>
+      <w:r>
+        <w:rPr>
+          <w:sz w:val="24"/>
+          <w:szCs w:val="24"/>
+        </w:rPr>
+        <w:t xml:space="preserve">(5 sec) is executed after 6sec). </w:t>
+      </w:r>
+    </w:p>
+    <w:p>
+      <w:pPr>
+        <w:pStyle w:val="ListParagraph"/>
+        <w:numPr>
+          <w:ilvl w:val="0"/>
+          <w:numId w:val="8"/>
+        </w:numPr>
+        <w:rPr>
+          <w:sz w:val="24"/>
+          <w:szCs w:val="24"/>
+        </w:rPr>
+      </w:pPr>
+      <w:r>
+        <w:rPr>
+          <w:sz w:val="24"/>
+          <w:szCs w:val="24"/>
+        </w:rPr>
+        <w:t xml:space="preserve">Event loop </w:t>
+      </w:r>
+      <w:r>
+        <w:rPr>
+          <w:sz w:val="24"/>
+          <w:szCs w:val="24"/>
+        </w:rPr>
+        <w:t xml:space="preserve">check if the Call Stack is empty </w:t>
+      </w:r>
+      <w:r>
+        <w:rPr>
+          <w:sz w:val="24"/>
+          <w:szCs w:val="24"/>
+        </w:rPr>
+        <w:t>and if it is, it</w:t>
+      </w:r>
+      <w:r>
+        <w:rPr>
+          <w:sz w:val="24"/>
+          <w:szCs w:val="24"/>
+        </w:rPr>
+        <w:t xml:space="preserve"> takes the events from the callback queue and </w:t>
+      </w:r>
+      <w:r>
+        <w:rPr>
+          <w:sz w:val="24"/>
+          <w:szCs w:val="24"/>
+        </w:rPr>
+        <w:t xml:space="preserve">adds them to the call Stack = It is called a Event Loop </w:t>
+      </w:r>
+      <w:proofErr w:type="gramStart"/>
+      <w:r>
+        <w:rPr>
+          <w:sz w:val="24"/>
+          <w:szCs w:val="24"/>
+        </w:rPr>
+        <w:t>Tick</w:t>
+      </w:r>
+      <w:r>
+        <w:rPr>
+          <w:sz w:val="24"/>
+          <w:szCs w:val="24"/>
+        </w:rPr>
+        <w:t>.(</w:t>
+      </w:r>
+      <w:proofErr w:type="gramEnd"/>
+      <w:r>
+        <w:rPr>
+          <w:sz w:val="24"/>
+          <w:szCs w:val="24"/>
+        </w:rPr>
+        <w:t>it orchestrate the runtime)</w:t>
+      </w:r>
+    </w:p>
+    <w:p>
+      <w:pPr>
+        <w:pStyle w:val="ListParagraph"/>
+        <w:numPr>
+          <w:ilvl w:val="0"/>
+          <w:numId w:val="8"/>
+        </w:numPr>
+        <w:rPr>
+          <w:sz w:val="24"/>
+          <w:szCs w:val="24"/>
+        </w:rPr>
+      </w:pPr>
+      <w:r>
+        <w:rPr>
+          <w:sz w:val="24"/>
+          <w:szCs w:val="24"/>
+        </w:rPr>
+        <w:t>The</w:t>
+      </w:r>
+      <w:r>
+        <w:rPr>
+          <w:sz w:val="24"/>
+          <w:szCs w:val="24"/>
+        </w:rPr>
+        <w:t xml:space="preserve"> callbacks </w:t>
+      </w:r>
+      <w:r>
+        <w:rPr>
+          <w:sz w:val="24"/>
+          <w:szCs w:val="24"/>
+        </w:rPr>
+        <w:t>to react to the</w:t>
+      </w:r>
+      <w:r>
+        <w:rPr>
+          <w:sz w:val="24"/>
+          <w:szCs w:val="24"/>
+        </w:rPr>
+        <w:t xml:space="preserve"> promises from the </w:t>
+      </w:r>
+      <w:r>
+        <w:rPr>
+          <w:sz w:val="24"/>
+          <w:szCs w:val="24"/>
+        </w:rPr>
+        <w:t>fetch</w:t>
+      </w:r>
+      <w:r>
+        <w:rPr>
+          <w:sz w:val="24"/>
+          <w:szCs w:val="24"/>
+        </w:rPr>
+        <w:t xml:space="preserve"> calls are </w:t>
+      </w:r>
+      <w:r>
+        <w:rPr>
+          <w:sz w:val="24"/>
+          <w:szCs w:val="24"/>
+        </w:rPr>
+        <w:t xml:space="preserve">added to the Microtasks Queue after they are finished loading. This microtasks have priority over Callback Queue for being added in the Call Stack by the Event loop when there is </w:t>
+      </w:r>
+      <w:proofErr w:type="gramStart"/>
+      <w:r>
+        <w:rPr>
+          <w:sz w:val="24"/>
+          <w:szCs w:val="24"/>
+        </w:rPr>
+        <w:t>an</w:t>
+      </w:r>
+      <w:proofErr w:type="gramEnd"/>
+      <w:r>
+        <w:rPr>
+          <w:sz w:val="24"/>
+          <w:szCs w:val="24"/>
+        </w:rPr>
+        <w:t xml:space="preserve"> space in the </w:t>
+      </w:r>
+      <w:r>
+        <w:rPr>
+          <w:sz w:val="24"/>
+          <w:szCs w:val="24"/>
+        </w:rPr>
+        <w:t>St</w:t>
+      </w:r>
+      <w:r>
+        <w:rPr>
+          <w:sz w:val="24"/>
+          <w:szCs w:val="24"/>
+        </w:rPr>
+        <w:t>ack</w:t>
+      </w:r>
+      <w:r>
+        <w:rPr>
+          <w:noProof/>
+          <w:sz w:val="24"/>
+          <w:szCs w:val="24"/>
+        </w:rPr>
+        <w:drawing>
+          <wp:inline distT="0" distB="0" distL="0" distR="0" wp14:anchorId="5993D8D2" wp14:editId="585AB4C7">
+            <wp:extent cx="4631542" cy="2587924"/>
+            <wp:effectExtent l="0" t="0" r="0" b="3175"/>
+            <wp:docPr id="14" name="Picture 14"/>
+            <wp:cNvGraphicFramePr>
+              <a:graphicFrameLocks xmlns:a="http://schemas.openxmlformats.org/drawingml/2006/main" noChangeAspect="1"/>
+            </wp:cNvGraphicFramePr>
+            <a:graphic xmlns:a="http://schemas.openxmlformats.org/drawingml/2006/main">
+              <a:graphicData uri="http://schemas.openxmlformats.org/drawingml/2006/picture">
+                <pic:pic xmlns:pic="http://schemas.openxmlformats.org/drawingml/2006/picture">
+                  <pic:nvPicPr>
+                    <pic:cNvPr id="0" name="Picture 7"/>
+                    <pic:cNvPicPr>
+                      <a:picLocks noChangeAspect="1" noChangeArrowheads="1"/>
+                    </pic:cNvPicPr>
+                  </pic:nvPicPr>
+                  <pic:blipFill>
+                    <a:blip r:embed="rId15" cstate="print">
+                      <a:extLst>
+                        <a:ext uri="{28A0092B-C50C-407E-A947-70E740481C1C}">
+                          <a14:useLocalDpi xmlns:a14="http://schemas.microsoft.com/office/drawing/2010/main" val="0"/>
+                        </a:ext>
+                      </a:extLst>
+                    </a:blip>
+                    <a:srcRect/>
+                    <a:stretch>
+                      <a:fillRect/>
+                    </a:stretch>
+                  </pic:blipFill>
+                  <pic:spPr bwMode="auto">
+                    <a:xfrm>
+                      <a:off x="0" y="0"/>
+                      <a:ext cx="4710619" cy="2632109"/>
                     </a:xfrm>
                     <a:prstGeom prst="rect">
                       <a:avLst/>

</xml_diff>